<commit_message>
add tasks.docx file and change ProtokolOtRazgoworite.docx
</commit_message>
<xml_diff>
--- a/Protokol Ot Razgoworite.docx
+++ b/Protokol Ot Razgoworite.docx
@@ -16,13 +16,7 @@
         </w:numPr>
       </w:pPr>
       <w:r>
-        <w:t>Осъществен контакт между участниците (</w:t>
-      </w:r>
-      <w:r>
-        <w:t>Анатоли, Алекс Иванов, Динко, Венцислав Николов</w:t>
-      </w:r>
-      <w:r>
-        <w:t>, Янко Александров).</w:t>
+        <w:t>Осъществен контакт между участниците (Анатоли, Алекс Иванов, Динко, Венцислав Николов, Янко Александров).</w:t>
       </w:r>
     </w:p>
     <w:p>
@@ -37,10 +31,7 @@
         </w:rPr>
       </w:pPr>
       <w:r>
-        <w:t xml:space="preserve">Създаден </w:t>
-      </w:r>
-      <w:r>
-        <w:t xml:space="preserve">е </w:t>
+        <w:t xml:space="preserve">Създаден е </w:t>
       </w:r>
       <w:proofErr w:type="spellStart"/>
       <w:r>
@@ -65,10 +56,7 @@
       </w:r>
       <w:proofErr w:type="spellEnd"/>
       <w:r>
-        <w:t xml:space="preserve"> и са добавени участниците</w:t>
-      </w:r>
-      <w:r>
-        <w:t>(Анатоли, Алекс Иванов, Динко, Венцислав Николов, Янко Александров).</w:t>
+        <w:t xml:space="preserve"> и са добавени участниците(Анатоли, Алекс Иванов, Динко, Венцислав Николов, Янко Александров).</w:t>
       </w:r>
     </w:p>
     <w:p>
@@ -192,7 +180,15 @@
         <w:t xml:space="preserve">Сайта да се състои от </w:t>
       </w:r>
       <w:r>
-        <w:t>заглавна, унито, екипа, контакти, регистрация и курсове</w:t>
+        <w:t xml:space="preserve">заглавна, </w:t>
+      </w:r>
+      <w:proofErr w:type="spellStart"/>
+      <w:r>
+        <w:t>унито</w:t>
+      </w:r>
+      <w:proofErr w:type="spellEnd"/>
+      <w:r>
+        <w:t>, екипа, контакти, регистрация и курсове</w:t>
       </w:r>
       <w:r>
         <w:t>.</w:t>
@@ -207,7 +203,10 @@
         </w:numPr>
       </w:pPr>
       <w:r>
-        <w:t>Задачте се разпределят така:</w:t>
+        <w:t>Задачите</w:t>
+      </w:r>
+      <w:r>
+        <w:t xml:space="preserve"> се разпределят така:</w:t>
       </w:r>
     </w:p>
     <w:tbl>
@@ -302,7 +301,13 @@
           </w:tcPr>
           <w:p>
             <w:r>
-              <w:t>Загалвната – допълнително утоняване</w:t>
+              <w:t>Заглавната</w:t>
+            </w:r>
+            <w:r>
+              <w:t xml:space="preserve"> – допълнително </w:t>
+            </w:r>
+            <w:r>
+              <w:t>уточняване</w:t>
             </w:r>
           </w:p>
         </w:tc>
@@ -338,7 +343,20 @@
         </w:numPr>
       </w:pPr>
       <w:r>
-        <w:t>За „унито“ допълнително ще се уточни</w:t>
+        <w:t>За „</w:t>
+      </w:r>
+      <w:proofErr w:type="spellStart"/>
+      <w:r>
+        <w:t>унито</w:t>
+      </w:r>
+      <w:proofErr w:type="spellEnd"/>
+      <w:r>
+        <w:t>“ допълнително ще се</w:t>
+      </w:r>
+      <w:bookmarkStart w:id="0" w:name="_GoBack"/>
+      <w:bookmarkEnd w:id="0"/>
+      <w:r>
+        <w:t xml:space="preserve"> уточни</w:t>
       </w:r>
     </w:p>
     <w:p>
@@ -373,8 +391,6 @@
         </w:rPr>
         <w:t xml:space="preserve"> </w:t>
       </w:r>
-      <w:bookmarkStart w:id="0" w:name="_GoBack"/>
-      <w:bookmarkEnd w:id="0"/>
     </w:p>
     <w:p/>
     <w:p/>
@@ -388,6 +404,7 @@
         <w:tab/>
       </w:r>
     </w:p>
+    <w:p/>
     <w:sectPr>
       <w:pgSz w:w="11906" w:h="16838"/>
       <w:pgMar w:top="1440" w:right="1440" w:bottom="1440" w:left="1440" w:header="708" w:footer="708" w:gutter="0"/>

</xml_diff>